<commit_message>
Break on Day 2
</commit_message>
<xml_diff>
--- a/SynthQuest.docx
+++ b/SynthQuest.docx
@@ -12,13 +12,7 @@
         <w:rPr>
           <w:sz w:val="44"/>
         </w:rPr>
-        <w:t>You are in a quest to grab your synthe</w:t>
-      </w:r>
-      <w:r>
-        <w:rPr>
-          <w:sz w:val="44"/>
-        </w:rPr>
-        <w:t>sizer so you can finish your mixtape.</w:t>
+        <w:t>You have your synth. Move around to get your groove level in maximum and capture the sound to get the hit song that will make you mixtape fire.</w:t>
       </w:r>
     </w:p>
     <w:p>
@@ -51,6 +45,7 @@
     <w:p>
       <w:pPr>
         <w:rPr>
+          <w:color w:val="FF0000"/>
           <w:sz w:val="44"/>
         </w:rPr>
       </w:pPr>
@@ -58,47 +53,10 @@
         <w:rPr>
           <w:sz w:val="44"/>
         </w:rPr>
-        <w:t>Combos will have different sounds.</w:t>
+        <w:t>You have to collect the notes to get your final mixtape complete.</w:t>
       </w:r>
-    </w:p>
-    <w:p>
-      <w:pPr>
-        <w:rPr>
-          <w:sz w:val="44"/>
-        </w:rPr>
-      </w:pPr>
-    </w:p>
-    <w:p>
-      <w:pPr>
-        <w:rPr>
-          <w:sz w:val="44"/>
-        </w:rPr>
-      </w:pPr>
       <w:bookmarkStart w:id="0" w:name="_GoBack"/>
       <w:bookmarkEnd w:id="0"/>
-    </w:p>
-    <w:p>
-      <w:pPr>
-        <w:rPr>
-          <w:color w:val="FF0000"/>
-          <w:sz w:val="44"/>
-        </w:rPr>
-      </w:pPr>
-      <w:r>
-        <w:rPr>
-          <w:color w:val="FF0000"/>
-          <w:sz w:val="44"/>
-        </w:rPr>
-        <w:t>WASD movement and click to attack.</w:t>
-      </w:r>
-    </w:p>
-    <w:p>
-      <w:pPr>
-        <w:rPr>
-          <w:color w:val="FF0000"/>
-          <w:sz w:val="44"/>
-        </w:rPr>
-      </w:pPr>
     </w:p>
     <w:p>
       <w:pPr>

</xml_diff>